<commit_message>
fim do lab 3
</commit_message>
<xml_diff>
--- a/Aula 03/Jogo dos cursos/cursos 2.docx
+++ b/Aula 03/Jogo dos cursos/cursos 2.docx
@@ -2825,6 +2825,434 @@
                           <w:lang w:val="pt-PT"/>
                         </w:rPr>
                         <w:t>base de produtos naturais</w:t>
+                      </w:r>
+                    </w:p>
+                  </w:txbxContent>
+                </v:textbox>
+                <w10:wrap type="through" side="bothSides" anchorx="margin"/>
+              </v:rect>
+            </w:pict>
+          </mc:Fallback>
+        </mc:AlternateContent>
+      </w:r>
+      <w:r>
+        <mc:AlternateContent>
+          <mc:Choice Requires="wps">
+            <w:drawing>
+              <wp:anchor distT="152400" distB="152400" distL="152400" distR="152400" simplePos="0" relativeHeight="251674624" behindDoc="0" locked="0" layoutInCell="1" allowOverlap="1">
+                <wp:simplePos x="0" y="0"/>
+                <wp:positionH relativeFrom="margin">
+                  <wp:posOffset>3185774</wp:posOffset>
+                </wp:positionH>
+                <wp:positionV relativeFrom="line">
+                  <wp:posOffset>2720125</wp:posOffset>
+                </wp:positionV>
+                <wp:extent cx="3223687" cy="764522"/>
+                <wp:effectExtent l="0" t="0" r="0" b="0"/>
+                <wp:wrapTopAndBottom distT="152400" distB="152400"/>
+                <wp:docPr id="1073741839" name="officeArt object"/>
+                <wp:cNvGraphicFramePr/>
+                <a:graphic xmlns:a="http://schemas.openxmlformats.org/drawingml/2006/main">
+                  <a:graphicData uri="http://schemas.microsoft.com/office/word/2010/wordprocessingShape">
+                    <wps:wsp>
+                      <wps:cNvSpPr/>
+                      <wps:spPr>
+                        <a:xfrm>
+                          <a:off x="0" y="0"/>
+                          <a:ext cx="3223687" cy="764522"/>
+                        </a:xfrm>
+                        <a:prstGeom prst="rect">
+                          <a:avLst/>
+                        </a:prstGeom>
+                        <a:noFill/>
+                        <a:ln w="12700" cap="flat">
+                          <a:noFill/>
+                          <a:miter lim="400000"/>
+                        </a:ln>
+                        <a:effectLst/>
+                      </wps:spPr>
+                      <wps:txbx>
+                        <w:txbxContent>
+                          <w:p>
+                            <w:pPr>
+                              <w:pStyle w:val="Corpo"/>
+                              <w:rPr>
+                                <w:rFonts w:ascii="Chalkboard" w:cs="Chalkboard" w:hAnsi="Chalkboard" w:eastAsia="Chalkboard"/>
+                                <w:b w:val="1"/>
+                                <w:bCs w:val="1"/>
+                                <w:sz w:val="26"/>
+                                <w:szCs w:val="26"/>
+                              </w:rPr>
+                            </w:pPr>
+                            <w:r>
+                              <w:rPr>
+                                <w:rFonts w:ascii="Chalkboard"/>
+                                <w:b w:val="1"/>
+                                <w:bCs w:val="1"/>
+                                <w:sz w:val="26"/>
+                                <w:szCs w:val="26"/>
+                                <w:rtl w:val="0"/>
+                                <w:lang w:val="pt-PT"/>
+                              </w:rPr>
+                              <w:t>Como passar m</w:t>
+                            </w:r>
+                            <w:r>
+                              <w:rPr>
+                                <w:rFonts w:hAnsi="Chalkboard" w:hint="default"/>
+                                <w:b w:val="1"/>
+                                <w:bCs w:val="1"/>
+                                <w:sz w:val="26"/>
+                                <w:szCs w:val="26"/>
+                                <w:rtl w:val="0"/>
+                                <w:lang w:val="pt-PT"/>
+                              </w:rPr>
+                              <w:t>ú</w:t>
+                            </w:r>
+                            <w:r>
+                              <w:rPr>
+                                <w:rFonts w:ascii="Chalkboard"/>
+                                <w:b w:val="1"/>
+                                <w:bCs w:val="1"/>
+                                <w:sz w:val="26"/>
+                                <w:szCs w:val="26"/>
+                                <w:rtl w:val="0"/>
+                                <w:lang w:val="pt-PT"/>
+                              </w:rPr>
+                              <w:t>sicas para um mp3</w:t>
+                            </w:r>
+                          </w:p>
+                          <w:p>
+                            <w:pPr>
+                              <w:pStyle w:val="Corpo"/>
+                            </w:pPr>
+                            <w:r>
+                              <w:rPr>
+                                <w:rFonts w:ascii="Chalkboard"/>
+                                <w:rtl w:val="0"/>
+                                <w:lang w:val="pt-PT"/>
+                              </w:rPr>
+                              <w:t>A</w:t>
+                            </w:r>
+                            <w:r>
+                              <w:rPr>
+                                <w:rFonts w:ascii="Chalkboard"/>
+                                <w:rtl w:val="0"/>
+                                <w:lang w:val="fr-FR"/>
+                              </w:rPr>
+                              <w:t xml:space="preserve">prender </w:t>
+                            </w:r>
+                            <w:r>
+                              <w:rPr>
+                                <w:rFonts w:ascii="Chalkboard"/>
+                                <w:rtl w:val="0"/>
+                                <w:lang w:val="pt-PT"/>
+                              </w:rPr>
+                              <w:t>a passar m</w:t>
+                            </w:r>
+                            <w:r>
+                              <w:rPr>
+                                <w:rFonts w:hAnsi="Chalkboard" w:hint="default"/>
+                                <w:rtl w:val="0"/>
+                                <w:lang w:val="pt-PT"/>
+                              </w:rPr>
+                              <w:t>ú</w:t>
+                            </w:r>
+                            <w:r>
+                              <w:rPr>
+                                <w:rFonts w:ascii="Chalkboard"/>
+                                <w:rtl w:val="0"/>
+                                <w:lang w:val="pt-PT"/>
+                              </w:rPr>
+                              <w:t>sicas do computador para um mp3/ipod/ipad/tablet</w:t>
+                            </w:r>
+                          </w:p>
+                        </w:txbxContent>
+                      </wps:txbx>
+                      <wps:bodyPr wrap="square" lIns="50800" tIns="50800" rIns="50800" bIns="50800" numCol="1" anchor="t">
+                        <a:noAutofit/>
+                      </wps:bodyPr>
+                    </wps:wsp>
+                  </a:graphicData>
+                </a:graphic>
+              </wp:anchor>
+            </w:drawing>
+          </mc:Choice>
+          <mc:Fallback>
+            <w:pict>
+              <v:rect id="_x0000_s1040" style="visibility:visible;position:absolute;margin-left:250.8pt;margin-top:214.2pt;width:253.8pt;height:60.2pt;z-index:251674624;mso-position-horizontal:absolute;mso-position-horizontal-relative:margin;mso-position-vertical:absolute;mso-position-vertical-relative:line;mso-wrap-distance-left:12.0pt;mso-wrap-distance-top:12.0pt;mso-wrap-distance-right:12.0pt;mso-wrap-distance-bottom:12.0pt;">
+                <v:fill on="f"/>
+                <v:stroke on="f" weight="1.0pt" dashstyle="solid" endcap="flat" miterlimit="400.0%" joinstyle="miter" linestyle="single" startarrow="none" startarrowwidth="medium" startarrowlength="medium" endarrow="none" endarrowwidth="medium" endarrowlength="medium"/>
+                <v:textbox>
+                  <w:txbxContent>
+                    <w:p>
+                      <w:pPr>
+                        <w:pStyle w:val="Corpo"/>
+                        <w:rPr>
+                          <w:rFonts w:ascii="Chalkboard" w:cs="Chalkboard" w:hAnsi="Chalkboard" w:eastAsia="Chalkboard"/>
+                          <w:b w:val="1"/>
+                          <w:bCs w:val="1"/>
+                          <w:sz w:val="26"/>
+                          <w:szCs w:val="26"/>
+                        </w:rPr>
+                      </w:pPr>
+                      <w:r>
+                        <w:rPr>
+                          <w:rFonts w:ascii="Chalkboard"/>
+                          <w:b w:val="1"/>
+                          <w:bCs w:val="1"/>
+                          <w:sz w:val="26"/>
+                          <w:szCs w:val="26"/>
+                          <w:rtl w:val="0"/>
+                          <w:lang w:val="pt-PT"/>
+                        </w:rPr>
+                        <w:t>Como passar m</w:t>
+                      </w:r>
+                      <w:r>
+                        <w:rPr>
+                          <w:rFonts w:hAnsi="Chalkboard" w:hint="default"/>
+                          <w:b w:val="1"/>
+                          <w:bCs w:val="1"/>
+                          <w:sz w:val="26"/>
+                          <w:szCs w:val="26"/>
+                          <w:rtl w:val="0"/>
+                          <w:lang w:val="pt-PT"/>
+                        </w:rPr>
+                        <w:t>ú</w:t>
+                      </w:r>
+                      <w:r>
+                        <w:rPr>
+                          <w:rFonts w:ascii="Chalkboard"/>
+                          <w:b w:val="1"/>
+                          <w:bCs w:val="1"/>
+                          <w:sz w:val="26"/>
+                          <w:szCs w:val="26"/>
+                          <w:rtl w:val="0"/>
+                          <w:lang w:val="pt-PT"/>
+                        </w:rPr>
+                        <w:t>sicas para um mp3</w:t>
+                      </w:r>
+                    </w:p>
+                    <w:p>
+                      <w:pPr>
+                        <w:pStyle w:val="Corpo"/>
+                      </w:pPr>
+                      <w:r>
+                        <w:rPr>
+                          <w:rFonts w:ascii="Chalkboard"/>
+                          <w:rtl w:val="0"/>
+                          <w:lang w:val="pt-PT"/>
+                        </w:rPr>
+                        <w:t>A</w:t>
+                      </w:r>
+                      <w:r>
+                        <w:rPr>
+                          <w:rFonts w:ascii="Chalkboard"/>
+                          <w:rtl w:val="0"/>
+                          <w:lang w:val="fr-FR"/>
+                        </w:rPr>
+                        <w:t xml:space="preserve">prender </w:t>
+                      </w:r>
+                      <w:r>
+                        <w:rPr>
+                          <w:rFonts w:ascii="Chalkboard"/>
+                          <w:rtl w:val="0"/>
+                          <w:lang w:val="pt-PT"/>
+                        </w:rPr>
+                        <w:t>a passar m</w:t>
+                      </w:r>
+                      <w:r>
+                        <w:rPr>
+                          <w:rFonts w:hAnsi="Chalkboard" w:hint="default"/>
+                          <w:rtl w:val="0"/>
+                          <w:lang w:val="pt-PT"/>
+                        </w:rPr>
+                        <w:t>ú</w:t>
+                      </w:r>
+                      <w:r>
+                        <w:rPr>
+                          <w:rFonts w:ascii="Chalkboard"/>
+                          <w:rtl w:val="0"/>
+                          <w:lang w:val="pt-PT"/>
+                        </w:rPr>
+                        <w:t>sicas do computador para um mp3/ipod/ipad/tablet</w:t>
+                      </w:r>
+                    </w:p>
+                  </w:txbxContent>
+                </v:textbox>
+                <w10:wrap type="topAndBottom" side="bothSides" anchorx="margin"/>
+              </v:rect>
+            </w:pict>
+          </mc:Fallback>
+        </mc:AlternateContent>
+      </w:r>
+      <w:r>
+        <mc:AlternateContent>
+          <mc:Choice Requires="wps">
+            <w:drawing>
+              <wp:anchor distT="152400" distB="152400" distL="152400" distR="152400" simplePos="0" relativeHeight="251673600" behindDoc="0" locked="0" layoutInCell="1" allowOverlap="1">
+                <wp:simplePos x="0" y="0"/>
+                <wp:positionH relativeFrom="margin">
+                  <wp:posOffset>-365817</wp:posOffset>
+                </wp:positionH>
+                <wp:positionV relativeFrom="line">
+                  <wp:posOffset>2756546</wp:posOffset>
+                </wp:positionV>
+                <wp:extent cx="3223687" cy="764522"/>
+                <wp:effectExtent l="0" t="0" r="0" b="0"/>
+                <wp:wrapThrough wrapText="bothSides" distL="152400" distR="152400">
+                  <wp:wrapPolygon edited="1">
+                    <wp:start x="0" y="0"/>
+                    <wp:lineTo x="0" y="21596"/>
+                    <wp:lineTo x="21601" y="21596"/>
+                    <wp:lineTo x="21601" y="0"/>
+                    <wp:lineTo x="0" y="0"/>
+                  </wp:wrapPolygon>
+                </wp:wrapThrough>
+                <wp:docPr id="1073741840" name="officeArt object"/>
+                <wp:cNvGraphicFramePr/>
+                <a:graphic xmlns:a="http://schemas.openxmlformats.org/drawingml/2006/main">
+                  <a:graphicData uri="http://schemas.microsoft.com/office/word/2010/wordprocessingShape">
+                    <wps:wsp>
+                      <wps:cNvSpPr/>
+                      <wps:spPr>
+                        <a:xfrm>
+                          <a:off x="0" y="0"/>
+                          <a:ext cx="3223687" cy="764522"/>
+                        </a:xfrm>
+                        <a:prstGeom prst="rect">
+                          <a:avLst/>
+                        </a:prstGeom>
+                        <a:noFill/>
+                        <a:ln w="12700" cap="flat">
+                          <a:noFill/>
+                          <a:miter lim="400000"/>
+                        </a:ln>
+                        <a:effectLst/>
+                      </wps:spPr>
+                      <wps:txbx>
+                        <w:txbxContent>
+                          <w:p>
+                            <w:pPr>
+                              <w:pStyle w:val="Corpo"/>
+                              <w:rPr>
+                                <w:rFonts w:ascii="Chalkboard" w:cs="Chalkboard" w:hAnsi="Chalkboard" w:eastAsia="Chalkboard"/>
+                                <w:b w:val="1"/>
+                                <w:bCs w:val="1"/>
+                                <w:sz w:val="26"/>
+                                <w:szCs w:val="26"/>
+                              </w:rPr>
+                            </w:pPr>
+                            <w:r>
+                              <w:rPr>
+                                <w:rFonts w:ascii="Chalkboard"/>
+                                <w:b w:val="1"/>
+                                <w:bCs w:val="1"/>
+                                <w:sz w:val="26"/>
+                                <w:szCs w:val="26"/>
+                                <w:rtl w:val="0"/>
+                                <w:lang w:val="pt-PT"/>
+                              </w:rPr>
+                              <w:t>Como passar ficheiros para uma PEN</w:t>
+                            </w:r>
+                          </w:p>
+                          <w:p>
+                            <w:pPr>
+                              <w:pStyle w:val="Corpo"/>
+                            </w:pPr>
+                            <w:r>
+                              <w:rPr>
+                                <w:rFonts w:ascii="Chalkboard"/>
+                                <w:rtl w:val="0"/>
+                                <w:lang w:val="pt-PT"/>
+                              </w:rPr>
+                              <w:t>A</w:t>
+                            </w:r>
+                            <w:r>
+                              <w:rPr>
+                                <w:rFonts w:ascii="Chalkboard"/>
+                                <w:rtl w:val="0"/>
+                                <w:lang w:val="fr-FR"/>
+                              </w:rPr>
+                              <w:t xml:space="preserve">prender </w:t>
+                            </w:r>
+                            <w:r>
+                              <w:rPr>
+                                <w:rFonts w:ascii="Chalkboard"/>
+                                <w:rtl w:val="0"/>
+                                <w:lang w:val="pt-PT"/>
+                              </w:rPr>
+                              <w:t>a passar ficheiros do computador para uma PEN</w:t>
+                            </w:r>
+                          </w:p>
+                        </w:txbxContent>
+                      </wps:txbx>
+                      <wps:bodyPr wrap="square" lIns="50800" tIns="50800" rIns="50800" bIns="50800" numCol="1" anchor="t">
+                        <a:noAutofit/>
+                      </wps:bodyPr>
+                    </wps:wsp>
+                  </a:graphicData>
+                </a:graphic>
+              </wp:anchor>
+            </w:drawing>
+          </mc:Choice>
+          <mc:Fallback>
+            <w:pict>
+              <v:rect id="_x0000_s1041" style="visibility:visible;position:absolute;margin-left:-28.8pt;margin-top:217.1pt;width:253.8pt;height:60.2pt;z-index:251673600;mso-position-horizontal:absolute;mso-position-horizontal-relative:margin;mso-position-vertical:absolute;mso-position-vertical-relative:line;mso-wrap-distance-left:12.0pt;mso-wrap-distance-top:12.0pt;mso-wrap-distance-right:12.0pt;mso-wrap-distance-bottom:12.0pt;">
+                <v:fill on="f"/>
+                <v:stroke on="f" weight="1.0pt" dashstyle="solid" endcap="flat" miterlimit="400.0%" joinstyle="miter" linestyle="single" startarrow="none" startarrowwidth="medium" startarrowlength="medium" endarrow="none" endarrowwidth="medium" endarrowlength="medium"/>
+                <v:textbox>
+                  <w:txbxContent>
+                    <w:p>
+                      <w:pPr>
+                        <w:pStyle w:val="Corpo"/>
+                        <w:rPr>
+                          <w:rFonts w:ascii="Chalkboard" w:cs="Chalkboard" w:hAnsi="Chalkboard" w:eastAsia="Chalkboard"/>
+                          <w:b w:val="1"/>
+                          <w:bCs w:val="1"/>
+                          <w:sz w:val="26"/>
+                          <w:szCs w:val="26"/>
+                        </w:rPr>
+                      </w:pPr>
+                      <w:r>
+                        <w:rPr>
+                          <w:rFonts w:ascii="Chalkboard"/>
+                          <w:b w:val="1"/>
+                          <w:bCs w:val="1"/>
+                          <w:sz w:val="26"/>
+                          <w:szCs w:val="26"/>
+                          <w:rtl w:val="0"/>
+                          <w:lang w:val="pt-PT"/>
+                        </w:rPr>
+                        <w:t>Como passar ficheiros para uma PEN</w:t>
+                      </w:r>
+                    </w:p>
+                    <w:p>
+                      <w:pPr>
+                        <w:pStyle w:val="Corpo"/>
+                      </w:pPr>
+                      <w:r>
+                        <w:rPr>
+                          <w:rFonts w:ascii="Chalkboard"/>
+                          <w:rtl w:val="0"/>
+                          <w:lang w:val="pt-PT"/>
+                        </w:rPr>
+                        <w:t>A</w:t>
+                      </w:r>
+                      <w:r>
+                        <w:rPr>
+                          <w:rFonts w:ascii="Chalkboard"/>
+                          <w:rtl w:val="0"/>
+                          <w:lang w:val="fr-FR"/>
+                        </w:rPr>
+                        <w:t xml:space="preserve">prender </w:t>
+                      </w:r>
+                      <w:r>
+                        <w:rPr>
+                          <w:rFonts w:ascii="Chalkboard"/>
+                          <w:rtl w:val="0"/>
+                          <w:lang w:val="pt-PT"/>
+                        </w:rPr>
+                        <w:t>a passar ficheiros do computador para uma PEN</w:t>
                       </w:r>
                     </w:p>
                   </w:txbxContent>

</xml_diff>